<commit_message>
Sample inserts contact info from o365 into Word
</commit_message>
<xml_diff>
--- a/Purchase order.docx
+++ b/Purchase order.docx
@@ -183,8 +183,6 @@
             <w:pPr>
               <w:pStyle w:val="PurchaseOrderTitle"/>
             </w:pPr>
-            <w:bookmarkStart w:id="0" w:name="_GoBack"/>
-            <w:bookmarkEnd w:id="0"/>
             <w:r>
               <w:t>Purchase Order</w:t>
             </w:r>
@@ -235,12 +233,11 @@
           </w:p>
           <w:sdt>
             <w:sdtPr>
+              <w:tag w:val="purchaserName"/>
               <w:id w:val="722501879"/>
               <w:placeholder>
                 <w:docPart w:val="0EE7F0FE7CCF4C70B4EA5D23D01AB027"/>
               </w:placeholder>
-              <w:temporary/>
-              <w:showingPlcHdr/>
             </w:sdtPr>
             <w:sdtEndPr/>
             <w:sdtContent>
@@ -249,19 +246,40 @@
                   <w:pStyle w:val="Copy-Bold"/>
                 </w:pPr>
                 <w:r>
-                  <w:t>[Purchaser Name]</w:t>
+                  <w:t>Ford, Paul</w:t>
                 </w:r>
               </w:p>
             </w:sdtContent>
           </w:sdt>
           <w:sdt>
             <w:sdtPr>
+              <w:tag w:val="companyName"/>
               <w:id w:val="722501863"/>
               <w:placeholder>
                 <w:docPart w:val="AD54AE92902545189382B4F62CD521B5"/>
               </w:placeholder>
-              <w:temporary/>
-              <w:showingPlcHdr/>
+            </w:sdtPr>
+            <w:sdtEndPr/>
+            <w:sdtContent>
+              <w:p>
+                <w:pPr>
+                  <w:pStyle w:val="Address"/>
+                </w:pPr>
+                <w:proofErr w:type="spellStart"/>
+                <w:r>
+                  <w:t>ExampleCo</w:t>
+                </w:r>
+                <w:proofErr w:type="spellEnd"/>
+              </w:p>
+            </w:sdtContent>
+          </w:sdt>
+          <w:sdt>
+            <w:sdtPr>
+              <w:tag w:val="streetAddress"/>
+              <w:id w:val="722501870"/>
+              <w:placeholder>
+                <w:docPart w:val="F68EBA9B0FB74AB286CDA636D064E38B"/>
+              </w:placeholder>
             </w:sdtPr>
             <w:sdtEndPr/>
             <w:sdtContent>
@@ -270,19 +288,26 @@
                   <w:pStyle w:val="Address"/>
                 </w:pPr>
                 <w:r>
-                  <w:t>[Company Name]</w:t>
+                  <w:t xml:space="preserve">2341 </w:t>
+                </w:r>
+                <w:proofErr w:type="spellStart"/>
+                <w:r>
+                  <w:t>Funtime</w:t>
+                </w:r>
+                <w:proofErr w:type="spellEnd"/>
+                <w:r>
+                  <w:t xml:space="preserve"> Court</w:t>
                 </w:r>
               </w:p>
             </w:sdtContent>
           </w:sdt>
           <w:sdt>
             <w:sdtPr>
-              <w:id w:val="722501870"/>
+              <w:tag w:val="citySTzip"/>
+              <w:id w:val="722501871"/>
               <w:placeholder>
-                <w:docPart w:val="F68EBA9B0FB74AB286CDA636D064E38B"/>
+                <w:docPart w:val="D6F22615595D44628FE291622700562D"/>
               </w:placeholder>
-              <w:temporary/>
-              <w:showingPlcHdr/>
             </w:sdtPr>
             <w:sdtEndPr/>
             <w:sdtContent>
@@ -290,50 +315,35 @@
                 <w:pPr>
                   <w:pStyle w:val="Address"/>
                 </w:pPr>
+                <w:proofErr w:type="spellStart"/>
                 <w:r>
-                  <w:t>[Street Address]</w:t>
+                  <w:t>SkyMall</w:t>
+                </w:r>
+                <w:proofErr w:type="spellEnd"/>
+                <w:r>
+                  <w:t>, WA 98012</w:t>
                 </w:r>
               </w:p>
             </w:sdtContent>
           </w:sdt>
           <w:sdt>
             <w:sdtPr>
-              <w:id w:val="722501871"/>
+              <w:tag w:val="phone"/>
+              <w:id w:val="722501872"/>
               <w:placeholder>
-                <w:docPart w:val="D6F22615595D44628FE291622700562D"/>
+                <w:docPart w:val="7F1F3E7EB28341E68583FB6CF91CBD82"/>
               </w:placeholder>
-              <w:temporary/>
-              <w:showingPlcHdr/>
             </w:sdtPr>
             <w:sdtEndPr/>
             <w:sdtContent>
+              <w:bookmarkStart w:id="0" w:name="_GoBack" w:displacedByCustomXml="prev"/>
+              <w:bookmarkEnd w:id="0" w:displacedByCustomXml="prev"/>
               <w:p>
                 <w:pPr>
                   <w:pStyle w:val="Address"/>
                 </w:pPr>
                 <w:r>
-                  <w:t>[City, ST  ZIP Code]</w:t>
-                </w:r>
-              </w:p>
-            </w:sdtContent>
-          </w:sdt>
-          <w:sdt>
-            <w:sdtPr>
-              <w:id w:val="722501872"/>
-              <w:placeholder>
-                <w:docPart w:val="7F1F3E7EB28341E68583FB6CF91CBD82"/>
-              </w:placeholder>
-              <w:temporary/>
-              <w:showingPlcHdr/>
-            </w:sdtPr>
-            <w:sdtEndPr/>
-            <w:sdtContent>
-              <w:p>
-                <w:pPr>
-                  <w:pStyle w:val="Address"/>
-                </w:pPr>
-                <w:r>
-                  <w:t xml:space="preserve">[Phone Number] </w:t>
+                  <w:t>425-555-1212</w:t>
                 </w:r>
               </w:p>
             </w:sdtContent>
@@ -1801,10 +1811,7 @@
               <w:pStyle w:val="ListforInstructions"/>
             </w:pPr>
             <w:r>
-              <w:t xml:space="preserve">Enter this order in accordance with </w:t>
-            </w:r>
-            <w:r>
-              <w:t>the prices, terms, delivery method, and specifications listed above.</w:t>
+              <w:t>Enter this order in accordance with the prices, terms, delivery method, and specifications listed above.</w:t>
             </w:r>
           </w:p>
           <w:p>
@@ -1954,10 +1961,7 @@
               <w:pStyle w:val="ColumnHeading"/>
             </w:pPr>
             <w:r>
-              <w:t>SHIP</w:t>
-            </w:r>
-            <w:r>
-              <w:t>PING AND HANDLING</w:t>
+              <w:t>SHIPPING AND HANDLING</w:t>
             </w:r>
           </w:p>
         </w:tc>
@@ -2310,7 +2314,7 @@
   <w:abstractNum w:abstractNumId="0" w15:restartNumberingAfterBreak="0">
     <w:nsid w:val="FFFFFF7F"/>
     <w:multiLevelType w:val="singleLevel"/>
-    <w:tmpl w:val="2CCC115C"/>
+    <w:tmpl w:val="74566990"/>
     <w:lvl w:ilvl="0">
       <w:start w:val="1"/>
       <w:numFmt w:val="decimal"/>
@@ -2327,7 +2331,7 @@
   <w:abstractNum w:abstractNumId="1" w15:restartNumberingAfterBreak="0">
     <w:nsid w:val="FFFFFF83"/>
     <w:multiLevelType w:val="singleLevel"/>
-    <w:tmpl w:val="9B9A04DE"/>
+    <w:tmpl w:val="CDA491DE"/>
     <w:lvl w:ilvl="0">
       <w:start w:val="1"/>
       <w:numFmt w:val="bullet"/>
@@ -2347,7 +2351,7 @@
   <w:abstractNum w:abstractNumId="2" w15:restartNumberingAfterBreak="0">
     <w:nsid w:val="FFFFFF88"/>
     <w:multiLevelType w:val="singleLevel"/>
-    <w:tmpl w:val="BA48D994"/>
+    <w:tmpl w:val="6AAA882E"/>
     <w:lvl w:ilvl="0">
       <w:start w:val="1"/>
       <w:numFmt w:val="decimal"/>
@@ -2364,7 +2368,7 @@
   <w:abstractNum w:abstractNumId="3" w15:restartNumberingAfterBreak="0">
     <w:nsid w:val="FFFFFF89"/>
     <w:multiLevelType w:val="singleLevel"/>
-    <w:tmpl w:val="EDFEB2D2"/>
+    <w:tmpl w:val="EE920FCC"/>
     <w:lvl w:ilvl="0">
       <w:start w:val="1"/>
       <w:numFmt w:val="bullet"/>
@@ -4639,7 +4643,11 @@
   </w:compat>
   <w:rsids>
     <w:rsidRoot w:val="006208C4"/>
+    <w:rsid w:val="00313349"/>
     <w:rsid w:val="006208C4"/>
+    <w:rsid w:val="008C251A"/>
+    <w:rsid w:val="00BD2EB1"/>
+    <w:rsid w:val="00DE07FE"/>
   </w:rsids>
   <m:mathPr>
     <m:mathFont m:val="Cambria Math"/>
@@ -5479,6 +5487,37 @@
 </a:theme>
 </file>
 
+<file path=word/webextensions/taskpanes.xml><?xml version="1.0" encoding="utf-8"?>
+<wetp:taskpanes xmlns:wetp="http://schemas.microsoft.com/office/webextensions/taskpanes/2010/11">
+  <wetp:taskpane dockstate="right" visibility="1" width="640" row="1">
+    <wetp:webextensionref xmlns:r="http://schemas.openxmlformats.org/officeDocument/2006/relationships" r:id="rId1"/>
+  </wetp:taskpane>
+  <wetp:taskpane dockstate="right" visibility="0" width="350" row="2">
+    <wetp:webextensionref xmlns:r="http://schemas.openxmlformats.org/officeDocument/2006/relationships" r:id="rId2"/>
+  </wetp:taskpane>
+</wetp:taskpanes>
+</file>
+
+<file path=word/webextensions/webextension1.xml><?xml version="1.0" encoding="utf-8"?>
+<we:webextension xmlns:we="http://schemas.microsoft.com/office/webextensions/webextension/2010/11" id="{4D73EA29-4D30-4DA5-B76A-3F8F74FC06A5}">
+  <we:reference id="be330af6-355f-43f1-91fa-19b1883e52c6" version="16.0.4201.0" store="developer" storeType="Registry"/>
+  <we:alternateReferences/>
+  <we:properties/>
+  <we:bindings/>
+  <we:snapshot xmlns:r="http://schemas.openxmlformats.org/officeDocument/2006/relationships"/>
+</we:webextension>
+</file>
+
+<file path=word/webextensions/webextension2.xml><?xml version="1.0" encoding="utf-8"?>
+<we:webextension xmlns:we="http://schemas.microsoft.com/office/webextensions/webextension/2010/11" id="{04075FEE-F1D5-4A30-97F2-43F420983308}">
+  <we:reference id="6492a0e5-b158-47da-9145-6804c67ed8d9" version="1.0.0.0" store="\\tk2offfsm03\Users\mmainer\MyManifests" storeType="Filesystem"/>
+  <we:alternateReferences/>
+  <we:properties/>
+  <we:bindings/>
+  <we:snapshot xmlns:r="http://schemas.openxmlformats.org/officeDocument/2006/relationships"/>
+</we:webextension>
+</file>
+
 <file path=customXml/item1.xml><?xml version="1.0" encoding="utf-8"?>
 <?mso-contentType ?>
 <FormTemplates xmlns="http://schemas.microsoft.com/sharepoint/v3/contenttype/forms">
@@ -5488,10 +5527,22 @@
 </FormTemplates>
 </file>
 
+<file path=customXml/item2.xml><?xml version="1.0" encoding="utf-8"?>
+<b:Sources xmlns:b="http://schemas.openxmlformats.org/officeDocument/2006/bibliography" xmlns="http://schemas.openxmlformats.org/officeDocument/2006/bibliography" SelectedStyle="\APASixthEditionOfficeOnline.xsl" StyleName="APA" Version="6"/>
+</file>
+
 <file path=customXml/itemProps1.xml><?xml version="1.0" encoding="utf-8"?>
 <ds:datastoreItem xmlns:ds="http://schemas.openxmlformats.org/officeDocument/2006/customXml" ds:itemID="{61440BE8-E280-47B8-94B3-9E390736AE9D}">
   <ds:schemaRefs>
     <ds:schemaRef ds:uri="http://schemas.microsoft.com/sharepoint/v3/contenttype/forms"/>
   </ds:schemaRefs>
 </ds:datastoreItem>
+</file>
+
+<file path=customXml/itemProps2.xml><?xml version="1.0" encoding="utf-8"?>
+<ds:datastoreItem xmlns:ds="http://schemas.openxmlformats.org/officeDocument/2006/customXml" ds:itemID="{584D4784-CB9D-467A-8389-1796749F5868}">
+  <ds:schemaRefs>
+    <ds:schemaRef ds:uri="http://schemas.openxmlformats.org/officeDocument/2006/bibliography"/>
+  </ds:schemaRefs>
+</ds:datastoreItem>
 </file>
</xml_diff>